<commit_message>
Mar18 Fixed Serious Errors
</commit_message>
<xml_diff>
--- a/docpac_mar18/Student DocPac Mar18.docx
+++ b/docpac_mar18/Student DocPac Mar18.docx
@@ -1,6 +1,6 @@
 
 <file path=word/document.xml><?xml version="1.0" encoding="utf-8"?>
-<w:document xmlns:wpc="http://schemas.microsoft.com/office/word/2010/wordprocessingCanvas" xmlns:cx="http://schemas.microsoft.com/office/drawing/2014/chartex" xmlns:cx1="http://schemas.microsoft.com/office/drawing/2015/9/8/chartex" xmlns:cx2="http://schemas.microsoft.com/office/drawing/2015/10/21/chartex" xmlns:cx3="http://schemas.microsoft.com/office/drawing/2016/5/9/chartex" xmlns:cx4="http://schemas.microsoft.com/office/drawing/2016/5/10/chartex" xmlns:cx5="http://schemas.microsoft.com/office/drawing/2016/5/11/chartex" xmlns:cx6="http://schemas.microsoft.com/office/drawing/2016/5/12/chartex" xmlns:cx7="http://schemas.microsoft.com/office/drawing/2016/5/13/chartex" xmlns:cx8="http://schemas.microsoft.com/office/drawing/2016/5/14/chartex" xmlns:mc="http://schemas.openxmlformats.org/markup-compatibility/2006" xmlns:aink="http://schemas.microsoft.com/office/drawing/2016/ink" xmlns:am3d="http://schemas.microsoft.com/office/drawing/2017/model3d" xmlns:o="urn:schemas-microsoft-com:office:office" xmlns:r="http://schemas.openxmlformats.org/officeDocument/2006/relationships" xmlns:m="http://schemas.openxmlformats.org/officeDocument/2006/math" xmlns:v="urn:schemas-microsoft-com:vml" xmlns:wp14="http://schemas.microsoft.com/office/word/2010/wordprocessingDrawing" xmlns:wp="http://schemas.openxmlformats.org/drawingml/2006/wordprocessingDrawing" xmlns:w10="urn:schemas-microsoft-com:office:word" xmlns:w="http://schemas.openxmlformats.org/wordprocessingml/2006/main" xmlns:w14="http://schemas.microsoft.com/office/word/2010/wordml" xmlns:w15="http://schemas.microsoft.com/office/word/2012/wordml" xmlns:w16cex="http://schemas.microsoft.com/office/word/2018/wordml/cex" xmlns:w16cid="http://schemas.microsoft.com/office/word/2016/wordml/cid" xmlns:w16="http://schemas.microsoft.com/office/word/2018/wordml" xmlns:w16sdtdh="http://schemas.microsoft.com/office/word/2020/wordml/sdtdatahash" xmlns:w16se="http://schemas.microsoft.com/office/word/2015/wordml/symex" xmlns:wpg="http://schemas.microsoft.com/office/word/2010/wordprocessingGroup" xmlns:wpi="http://schemas.microsoft.com/office/word/2010/wordprocessingInk" xmlns:wne="http://schemas.microsoft.com/office/word/2006/wordml" xmlns:wps="http://schemas.microsoft.com/office/word/2010/wordprocessingShape" mc:Ignorable="w14 w15 w16se w16cid w16 w16cex w16sdtdh wp14">
+<w:document xmlns:wpc="http://schemas.microsoft.com/office/word/2010/wordprocessingCanvas" xmlns:cx="http://schemas.microsoft.com/office/drawing/2014/chartex" xmlns:cx1="http://schemas.microsoft.com/office/drawing/2015/9/8/chartex" xmlns:cx2="http://schemas.microsoft.com/office/drawing/2015/10/21/chartex" xmlns:cx3="http://schemas.microsoft.com/office/drawing/2016/5/9/chartex" xmlns:cx4="http://schemas.microsoft.com/office/drawing/2016/5/10/chartex" xmlns:cx5="http://schemas.microsoft.com/office/drawing/2016/5/11/chartex" xmlns:cx6="http://schemas.microsoft.com/office/drawing/2016/5/12/chartex" xmlns:cx7="http://schemas.microsoft.com/office/drawing/2016/5/13/chartex" xmlns:cx8="http://schemas.microsoft.com/office/drawing/2016/5/14/chartex" xmlns:mc="http://schemas.openxmlformats.org/markup-compatibility/2006" xmlns:aink="http://schemas.microsoft.com/office/drawing/2016/ink" xmlns:am3d="http://schemas.microsoft.com/office/drawing/2017/model3d" xmlns:o="urn:schemas-microsoft-com:office:office" xmlns:r="http://schemas.openxmlformats.org/officeDocument/2006/relationships" xmlns:m="http://schemas.openxmlformats.org/officeDocument/2006/math" xmlns:v="urn:schemas-microsoft-com:vml" xmlns:wp14="http://schemas.microsoft.com/office/word/2010/wordprocessingDrawing" xmlns:wp="http://schemas.openxmlformats.org/drawingml/2006/wordprocessingDrawing" xmlns:w10="urn:schemas-microsoft-com:office:word" xmlns:w="http://schemas.openxmlformats.org/wordprocessingml/2006/main" xmlns:w14="http://schemas.microsoft.com/office/word/2010/wordml" xmlns:w15="http://schemas.microsoft.com/office/word/2012/wordml" xmlns:w16cid="http://schemas.microsoft.com/office/word/2016/wordml/cid" xmlns:w16se="http://schemas.microsoft.com/office/word/2015/wordml/symex" xmlns:wpg="http://schemas.microsoft.com/office/word/2010/wordprocessingGroup" xmlns:wpi="http://schemas.microsoft.com/office/word/2010/wordprocessingInk" xmlns:wne="http://schemas.microsoft.com/office/word/2006/wordml" xmlns:wps="http://schemas.microsoft.com/office/word/2010/wordprocessingShape" mc:Ignorable="w14 w15 w16se w16cid wp14">
   <w:body>
     <w:p>
       <w:pPr>
@@ -9,6 +9,72 @@
       </w:pPr>
       <w:r>
         <w:t>Student DocPac Mar18</w:t>
+      </w:r>
+    </w:p>
+    <w:p>
+      <w:pPr>
+        <w:pStyle w:val="ListParagraph"/>
+        <w:numPr>
+          <w:ilvl w:val="0"/>
+          <w:numId w:val="5"/>
+        </w:numPr>
+        <w:shd w:val="clear" w:color="auto" w:fill="F2F2F2" w:themeFill="background1" w:themeFillShade="F2"/>
+        <w:jc w:val="both"/>
+      </w:pPr>
+      <w:r>
+        <w:t>Merge csmith1188/docpacs</w:t>
+      </w:r>
+      <w:proofErr w:type="gramStart"/>
+      <w:r>
+        <w:t>2122:main</w:t>
+      </w:r>
+      <w:proofErr w:type="gramEnd"/>
+      <w:r>
+        <w:t xml:space="preserve"> into your/docpacs2122:main to get the latest updates</w:t>
+      </w:r>
+    </w:p>
+    <w:p>
+      <w:pPr>
+        <w:pStyle w:val="ListParagraph"/>
+        <w:numPr>
+          <w:ilvl w:val="0"/>
+          <w:numId w:val="5"/>
+        </w:numPr>
+        <w:shd w:val="clear" w:color="auto" w:fill="F2F2F2" w:themeFill="background1" w:themeFillShade="F2"/>
+        <w:jc w:val="both"/>
+      </w:pPr>
+      <w:r>
+        <w:t>Create a new branch called ‘</w:t>
+      </w:r>
+      <w:proofErr w:type="spellStart"/>
+      <w:r>
+        <w:t>studentDocPac</w:t>
+      </w:r>
+      <w:proofErr w:type="spellEnd"/>
+      <w:r>
+        <w:t>’ to complete this</w:t>
+      </w:r>
+    </w:p>
+    <w:p>
+      <w:pPr>
+        <w:pStyle w:val="ListParagraph"/>
+        <w:numPr>
+          <w:ilvl w:val="0"/>
+          <w:numId w:val="5"/>
+        </w:numPr>
+        <w:shd w:val="clear" w:color="auto" w:fill="F2F2F2" w:themeFill="background1" w:themeFillShade="F2"/>
+        <w:jc w:val="both"/>
+      </w:pPr>
+      <w:r>
+        <w:t>Move the existing files in ‘/docpac_mar18/’, to ‘/docpac_mar18/&lt;</w:t>
+      </w:r>
+      <w:proofErr w:type="spellStart"/>
+      <w:r>
+        <w:t>yourname</w:t>
+      </w:r>
+      <w:proofErr w:type="spellEnd"/>
+      <w:r>
+        <w:t>&gt;/’</w:t>
       </w:r>
     </w:p>
     <w:p>
@@ -39,7 +105,23 @@
         <w:jc w:val="both"/>
       </w:pPr>
       <w:r>
-        <w:t>Create a Powerpoint presentation in ‘/docpac_mar18/&lt;yourname&gt;/’</w:t>
+        <w:t xml:space="preserve">Create a </w:t>
+      </w:r>
+      <w:proofErr w:type="spellStart"/>
+      <w:r>
+        <w:t>Powerpoint</w:t>
+      </w:r>
+      <w:proofErr w:type="spellEnd"/>
+      <w:r>
+        <w:t xml:space="preserve"> presentation in ‘/docpac_mar18/&lt;</w:t>
+      </w:r>
+      <w:proofErr w:type="spellStart"/>
+      <w:r>
+        <w:t>yourname</w:t>
+      </w:r>
+      <w:proofErr w:type="spellEnd"/>
+      <w:r>
+        <w:t>&gt;/’</w:t>
       </w:r>
     </w:p>
     <w:p>
@@ -55,6 +137,9 @@
       <w:r>
         <w:t>The presentation should take at least 20 minutes to be presented</w:t>
       </w:r>
+      <w:r>
+        <w:t xml:space="preserve"> in person</w:t>
+      </w:r>
     </w:p>
     <w:p>
       <w:pPr>
@@ -81,7 +166,15 @@
         <w:jc w:val="both"/>
       </w:pPr>
       <w:r>
-        <w:t>Create a Word document in ‘/docpac_mar18/&lt;yourname&gt;/’ called ‘Lesson_Notes.docx’</w:t>
+        <w:t>Create a Word document in ‘/docpac_mar18/&lt;</w:t>
+      </w:r>
+      <w:proofErr w:type="spellStart"/>
+      <w:r>
+        <w:t>yourname</w:t>
+      </w:r>
+      <w:proofErr w:type="spellEnd"/>
+      <w:r>
+        <w:t>&gt;/’ called ‘Lesson_Notes.docx’</w:t>
       </w:r>
     </w:p>
     <w:p>
@@ -144,7 +237,123 @@
         <w:jc w:val="both"/>
       </w:pPr>
       <w:r>
-        <w:t>Merge csmith1188/docpacs2122:main into your/docpacs2122:main to get the latest updates</w:t>
+        <w:t>Edit the ‘docpac_mar18.docx’:</w:t>
+      </w:r>
+    </w:p>
+    <w:p>
+      <w:pPr>
+        <w:pStyle w:val="ListParagraph"/>
+        <w:numPr>
+          <w:ilvl w:val="2"/>
+          <w:numId w:val="5"/>
+        </w:numPr>
+        <w:shd w:val="clear" w:color="auto" w:fill="FFFFFF" w:themeFill="background1"/>
+        <w:jc w:val="both"/>
+      </w:pPr>
+      <w:r>
+        <w:t xml:space="preserve">The </w:t>
+      </w:r>
+      <w:r>
+        <w:t>contents of the</w:t>
+      </w:r>
+      <w:r>
+        <w:t xml:space="preserve"> rubric must not be changed on Pg. 4</w:t>
+      </w:r>
+    </w:p>
+    <w:p>
+      <w:pPr>
+        <w:pStyle w:val="ListParagraph"/>
+        <w:numPr>
+          <w:ilvl w:val="2"/>
+          <w:numId w:val="5"/>
+        </w:numPr>
+        <w:shd w:val="clear" w:color="auto" w:fill="FFFFFF" w:themeFill="background1"/>
+        <w:jc w:val="both"/>
+      </w:pPr>
+      <w:r>
+        <w:t>All weekly information</w:t>
+      </w:r>
+      <w:r>
+        <w:t>/categories must remain the same</w:t>
+      </w:r>
+    </w:p>
+    <w:p>
+      <w:pPr>
+        <w:pStyle w:val="ListParagraph"/>
+        <w:numPr>
+          <w:ilvl w:val="2"/>
+          <w:numId w:val="5"/>
+        </w:numPr>
+        <w:shd w:val="clear" w:color="auto" w:fill="FFFFFF" w:themeFill="background1"/>
+        <w:jc w:val="both"/>
+      </w:pPr>
+      <w:r>
+        <w:t>All categories must have the correct information in them for the week, including icons.</w:t>
+      </w:r>
+    </w:p>
+    <w:p>
+      <w:pPr>
+        <w:pStyle w:val="ListParagraph"/>
+        <w:numPr>
+          <w:ilvl w:val="2"/>
+          <w:numId w:val="5"/>
+        </w:numPr>
+        <w:shd w:val="clear" w:color="auto" w:fill="FFFFFF" w:themeFill="background1"/>
+        <w:jc w:val="both"/>
+      </w:pPr>
+      <w:r>
+        <w:t xml:space="preserve">Must contain all information found in </w:t>
+      </w:r>
+      <w:r>
+        <w:rPr>
+          <w:b/>
+          <w:bCs/>
+        </w:rPr>
+        <w:t>Table 1</w:t>
+      </w:r>
+      <w:r>
+        <w:t xml:space="preserve"> be</w:t>
+      </w:r>
+      <w:bookmarkStart w:id="0" w:name="_GoBack"/>
+      <w:bookmarkEnd w:id="0"/>
+      <w:r>
+        <w:t>low</w:t>
+      </w:r>
+    </w:p>
+    <w:p>
+      <w:pPr>
+        <w:pStyle w:val="ListParagraph"/>
+        <w:numPr>
+          <w:ilvl w:val="2"/>
+          <w:numId w:val="5"/>
+        </w:numPr>
+        <w:shd w:val="clear" w:color="auto" w:fill="FFFFFF" w:themeFill="background1"/>
+        <w:jc w:val="both"/>
+      </w:pPr>
+      <w:r>
+        <w:t xml:space="preserve">One question from “First Day” and/o one question “Last day” may </w:t>
+      </w:r>
+      <w:proofErr w:type="spellStart"/>
+      <w:r>
+        <w:t>removed</w:t>
+      </w:r>
+      <w:proofErr w:type="spellEnd"/>
+      <w:r>
+        <w:t xml:space="preserve"> and replaced with another question for that day. All submissions are to be considered for future DocPacs</w:t>
+      </w:r>
+    </w:p>
+    <w:p>
+      <w:pPr>
+        <w:pStyle w:val="ListParagraph"/>
+        <w:numPr>
+          <w:ilvl w:val="2"/>
+          <w:numId w:val="5"/>
+        </w:numPr>
+        <w:shd w:val="clear" w:color="auto" w:fill="FFFFFF" w:themeFill="background1"/>
+        <w:jc w:val="both"/>
+      </w:pPr>
+      <w:r>
+        <w:t>Pg. 2 must include one assignment that could be completed in one week that will adequately help the class prepare for Exam 3</w:t>
       </w:r>
     </w:p>
     <w:p>
@@ -158,7 +367,21 @@
         <w:jc w:val="both"/>
       </w:pPr>
       <w:r>
-        <w:t>Create a new branch called ‘studentDocPac’ to complete this</w:t>
+        <w:t>Complete the changes in points</w:t>
+      </w:r>
+      <w:r>
+        <w:t xml:space="preserve"> 2 and 3, commit to your ‘</w:t>
+      </w:r>
+      <w:proofErr w:type="spellStart"/>
+      <w:r>
+        <w:t>studentDoc</w:t>
+      </w:r>
+      <w:r>
+        <w:t>Pac</w:t>
+      </w:r>
+      <w:proofErr w:type="spellEnd"/>
+      <w:r>
+        <w:t>’ branch, push to origin</w:t>
       </w:r>
     </w:p>
     <w:p>
@@ -169,172 +392,6 @@
           <w:numId w:val="5"/>
         </w:numPr>
         <w:shd w:val="clear" w:color="auto" w:fill="F2F2F2" w:themeFill="background1" w:themeFillShade="F2"/>
-        <w:jc w:val="both"/>
-      </w:pPr>
-      <w:r>
-        <w:t>Move</w:t>
-      </w:r>
-      <w:r>
-        <w:t xml:space="preserve"> the existing </w:t>
-      </w:r>
-      <w:r>
-        <w:t xml:space="preserve">files in </w:t>
-      </w:r>
-      <w:r>
-        <w:t>‘/docpac_mar18</w:t>
-      </w:r>
-      <w:r>
-        <w:t>/’, to ‘/docpac_mar18/&lt;yourname&gt;/’</w:t>
-      </w:r>
-    </w:p>
-    <w:p>
-      <w:pPr>
-        <w:pStyle w:val="ListParagraph"/>
-        <w:numPr>
-          <w:ilvl w:val="1"/>
-          <w:numId w:val="5"/>
-        </w:numPr>
-        <w:shd w:val="clear" w:color="auto" w:fill="F2F2F2" w:themeFill="background1" w:themeFillShade="F2"/>
-        <w:jc w:val="both"/>
-      </w:pPr>
-      <w:r>
-        <w:t>Edit the ‘docpac_mar18.docx’:</w:t>
-      </w:r>
-    </w:p>
-    <w:p>
-      <w:pPr>
-        <w:pStyle w:val="ListParagraph"/>
-        <w:numPr>
-          <w:ilvl w:val="2"/>
-          <w:numId w:val="5"/>
-        </w:numPr>
-        <w:shd w:val="clear" w:color="auto" w:fill="FFFFFF" w:themeFill="background1"/>
-        <w:jc w:val="both"/>
-      </w:pPr>
-      <w:r>
-        <w:t xml:space="preserve">The </w:t>
-      </w:r>
-      <w:r>
-        <w:t>contents of the</w:t>
-      </w:r>
-      <w:r>
-        <w:t xml:space="preserve"> rubric must not be changed on Pg. 4</w:t>
-      </w:r>
-    </w:p>
-    <w:p>
-      <w:pPr>
-        <w:pStyle w:val="ListParagraph"/>
-        <w:numPr>
-          <w:ilvl w:val="2"/>
-          <w:numId w:val="5"/>
-        </w:numPr>
-        <w:shd w:val="clear" w:color="auto" w:fill="FFFFFF" w:themeFill="background1"/>
-        <w:jc w:val="both"/>
-      </w:pPr>
-      <w:r>
-        <w:t>All weekly information</w:t>
-      </w:r>
-      <w:r>
-        <w:t>/categories must remain the same</w:t>
-      </w:r>
-    </w:p>
-    <w:p>
-      <w:pPr>
-        <w:pStyle w:val="ListParagraph"/>
-        <w:numPr>
-          <w:ilvl w:val="2"/>
-          <w:numId w:val="5"/>
-        </w:numPr>
-        <w:shd w:val="clear" w:color="auto" w:fill="FFFFFF" w:themeFill="background1"/>
-        <w:jc w:val="both"/>
-      </w:pPr>
-      <w:r>
-        <w:t>All categories must have the correct information in them for the week, including icons.</w:t>
-      </w:r>
-    </w:p>
-    <w:p>
-      <w:pPr>
-        <w:pStyle w:val="ListParagraph"/>
-        <w:numPr>
-          <w:ilvl w:val="2"/>
-          <w:numId w:val="5"/>
-        </w:numPr>
-        <w:shd w:val="clear" w:color="auto" w:fill="FFFFFF" w:themeFill="background1"/>
-        <w:jc w:val="both"/>
-      </w:pPr>
-      <w:r>
-        <w:t xml:space="preserve">Must contain all information found in </w:t>
-      </w:r>
-      <w:r>
-        <w:rPr>
-          <w:b/>
-          <w:bCs/>
-        </w:rPr>
-        <w:t>Table 1</w:t>
-      </w:r>
-      <w:r>
-        <w:t xml:space="preserve"> below</w:t>
-      </w:r>
-    </w:p>
-    <w:p>
-      <w:pPr>
-        <w:pStyle w:val="ListParagraph"/>
-        <w:numPr>
-          <w:ilvl w:val="2"/>
-          <w:numId w:val="5"/>
-        </w:numPr>
-        <w:shd w:val="clear" w:color="auto" w:fill="FFFFFF" w:themeFill="background1"/>
-        <w:jc w:val="both"/>
-      </w:pPr>
-      <w:r>
-        <w:t>One question from “First Day” and/o one question “Last day” may removed and replaced with another question for that day. All submissions are to be considered for future DocPacs</w:t>
-      </w:r>
-    </w:p>
-    <w:p>
-      <w:pPr>
-        <w:pStyle w:val="ListParagraph"/>
-        <w:numPr>
-          <w:ilvl w:val="2"/>
-          <w:numId w:val="5"/>
-        </w:numPr>
-        <w:shd w:val="clear" w:color="auto" w:fill="FFFFFF" w:themeFill="background1"/>
-        <w:jc w:val="both"/>
-      </w:pPr>
-      <w:r>
-        <w:t>Pg. 2 must include one assignment that could be completed in one week that will adequately help the class prepare for Exam 3</w:t>
-      </w:r>
-    </w:p>
-    <w:p>
-      <w:pPr>
-        <w:pStyle w:val="ListParagraph"/>
-        <w:numPr>
-          <w:ilvl w:val="1"/>
-          <w:numId w:val="5"/>
-        </w:numPr>
-        <w:shd w:val="clear" w:color="auto" w:fill="F2F2F2" w:themeFill="background1" w:themeFillShade="F2"/>
-        <w:jc w:val="both"/>
-      </w:pPr>
-      <w:r>
-        <w:t>Complete the changes in points</w:t>
-      </w:r>
-      <w:r>
-        <w:t xml:space="preserve"> 2 and 3, commit to your ‘studentDoc</w:t>
-      </w:r>
-      <w:r>
-        <w:t>Pac</w:t>
-      </w:r>
-      <w:r>
-        <w:t>’ branch, push to origin</w:t>
-      </w:r>
-    </w:p>
-    <w:p>
-      <w:pPr>
-        <w:pStyle w:val="ListParagraph"/>
-        <w:numPr>
-          <w:ilvl w:val="1"/>
-          <w:numId w:val="5"/>
-        </w:numPr>
-        <w:shd w:val="clear" w:color="auto" w:fill="F2F2F2" w:themeFill="background1" w:themeFillShade="F2"/>
       </w:pPr>
       <w:r>
         <w:t xml:space="preserve">Open a </w:t>
@@ -348,17 +405,16 @@
       <w:r>
         <w:t>/docpacs</w:t>
       </w:r>
-      <w:r>
-        <w:t>2122:studentDocPac’</w:t>
-      </w:r>
-      <w:r>
-        <w:t xml:space="preserve"> to </w:t>
-      </w:r>
-      <w:r>
-        <w:t>‘your/docpacs2122:studentDocPac’</w:t>
-      </w:r>
-      <w:r>
-        <w:t xml:space="preserve">, according to the instructions in </w:t>
+      <w:proofErr w:type="gramStart"/>
+      <w:r>
+        <w:t>2122:studentDocPac</w:t>
+      </w:r>
+      <w:proofErr w:type="gramEnd"/>
+      <w:r>
+        <w:t>’</w:t>
+      </w:r>
+      <w:r>
+        <w:t xml:space="preserve"> to ‘your/docpacs2122:studentDocPac’, according to the instructions in </w:t>
       </w:r>
       <w:r>
         <w:rPr>
@@ -414,6 +470,20 @@
       </w:r>
       <w:r>
         <w:t>print on a Tabloid size sheet of paper (11x17)</w:t>
+      </w:r>
+    </w:p>
+    <w:p>
+      <w:pPr>
+        <w:pStyle w:val="ListParagraph"/>
+        <w:numPr>
+          <w:ilvl w:val="1"/>
+          <w:numId w:val="5"/>
+        </w:numPr>
+        <w:shd w:val="clear" w:color="auto" w:fill="BFBFBF" w:themeFill="background1" w:themeFillShade="BF"/>
+        <w:jc w:val="both"/>
+      </w:pPr>
+      <w:r>
+        <w:t xml:space="preserve">All work is to be done individually </w:t>
       </w:r>
     </w:p>
     <w:tbl>
@@ -509,7 +579,43 @@
                 <w:sz w:val="21"/>
                 <w:szCs w:val="21"/>
               </w:rPr>
-              <w:t>Christian Boldt, Saimye Dennis, Tyler Rich, and Jaysin Haugh are considered to be Team B for the sake of assignment submissions this week.</w:t>
+              <w:t xml:space="preserve">Christian Boldt, </w:t>
+            </w:r>
+            <w:proofErr w:type="spellStart"/>
+            <w:r>
+              <w:rPr>
+                <w:color w:val="000000"/>
+                <w:sz w:val="21"/>
+                <w:szCs w:val="21"/>
+              </w:rPr>
+              <w:t>Saimye</w:t>
+            </w:r>
+            <w:proofErr w:type="spellEnd"/>
+            <w:r>
+              <w:rPr>
+                <w:color w:val="000000"/>
+                <w:sz w:val="21"/>
+                <w:szCs w:val="21"/>
+              </w:rPr>
+              <w:t xml:space="preserve"> Dennis, Tyler Rich, and </w:t>
+            </w:r>
+            <w:proofErr w:type="spellStart"/>
+            <w:r>
+              <w:rPr>
+                <w:color w:val="000000"/>
+                <w:sz w:val="21"/>
+                <w:szCs w:val="21"/>
+              </w:rPr>
+              <w:t>Jaysin</w:t>
+            </w:r>
+            <w:proofErr w:type="spellEnd"/>
+            <w:r>
+              <w:rPr>
+                <w:color w:val="000000"/>
+                <w:sz w:val="21"/>
+                <w:szCs w:val="21"/>
+              </w:rPr>
+              <w:t xml:space="preserve"> Haugh are considered to be Team B for the sake of assignment submissions this week.</w:t>
             </w:r>
           </w:p>
           <w:p>
@@ -531,7 +637,25 @@
                 <w:sz w:val="21"/>
                 <w:szCs w:val="21"/>
               </w:rPr>
-              <w:t>John Eckert, Abbygail Caron, and Logan Hiller are considered to be Team E for the sake of assignment submissions this week.</w:t>
+              <w:t xml:space="preserve">John Eckert, </w:t>
+            </w:r>
+            <w:proofErr w:type="spellStart"/>
+            <w:r>
+              <w:rPr>
+                <w:color w:val="000000"/>
+                <w:sz w:val="21"/>
+                <w:szCs w:val="21"/>
+              </w:rPr>
+              <w:t>Abbygail</w:t>
+            </w:r>
+            <w:proofErr w:type="spellEnd"/>
+            <w:r>
+              <w:rPr>
+                <w:color w:val="000000"/>
+                <w:sz w:val="21"/>
+                <w:szCs w:val="21"/>
+              </w:rPr>
+              <w:t xml:space="preserve"> Caron, and Logan Hiller are considered to be Team E for the sake of assignment submissions this week.</w:t>
             </w:r>
           </w:p>
           <w:p>
@@ -545,12 +669,21 @@
                 <w:szCs w:val="24"/>
               </w:rPr>
             </w:pPr>
+            <w:proofErr w:type="spellStart"/>
             <w:r>
               <w:rPr>
                 <w:sz w:val="24"/>
                 <w:szCs w:val="24"/>
               </w:rPr>
-              <w:t>Github Submissions</w:t>
+              <w:t>Github</w:t>
+            </w:r>
+            <w:proofErr w:type="spellEnd"/>
+            <w:r>
+              <w:rPr>
+                <w:sz w:val="24"/>
+                <w:szCs w:val="24"/>
+              </w:rPr>
+              <w:t xml:space="preserve"> Submissions</w:t>
             </w:r>
           </w:p>
           <w:p>
@@ -571,7 +704,48 @@
                 <w:sz w:val="21"/>
                 <w:szCs w:val="21"/>
               </w:rPr>
-              <w:t xml:space="preserve"> “node_modules” must be excluded from the PR. Use .gitingore </w:t>
+              <w:t xml:space="preserve"> “</w:t>
+            </w:r>
+            <w:proofErr w:type="spellStart"/>
+            <w:r>
+              <w:rPr>
+                <w:sz w:val="21"/>
+                <w:szCs w:val="21"/>
+              </w:rPr>
+              <w:t>node_modules</w:t>
+            </w:r>
+            <w:proofErr w:type="spellEnd"/>
+            <w:r>
+              <w:rPr>
+                <w:sz w:val="21"/>
+                <w:szCs w:val="21"/>
+              </w:rPr>
+              <w:t xml:space="preserve">” must be excluded from the PR. </w:t>
+            </w:r>
+            <w:proofErr w:type="gramStart"/>
+            <w:r>
+              <w:rPr>
+                <w:sz w:val="21"/>
+                <w:szCs w:val="21"/>
+              </w:rPr>
+              <w:t>Use .</w:t>
+            </w:r>
+            <w:proofErr w:type="spellStart"/>
+            <w:r>
+              <w:rPr>
+                <w:sz w:val="21"/>
+                <w:szCs w:val="21"/>
+              </w:rPr>
+              <w:t>gitingore</w:t>
+            </w:r>
+            <w:proofErr w:type="spellEnd"/>
+            <w:proofErr w:type="gramEnd"/>
+            <w:r>
+              <w:rPr>
+                <w:sz w:val="21"/>
+                <w:szCs w:val="21"/>
+              </w:rPr>
+              <w:t xml:space="preserve"> </w:t>
             </w:r>
             <w:r>
               <w:rPr>
@@ -607,7 +781,39 @@
                 <w:sz w:val="21"/>
                 <w:szCs w:val="21"/>
               </w:rPr>
-              <w:t>Make sure no files from a node_modules folder are in your Changes before you commit</w:t>
+              <w:t xml:space="preserve">Make sure no files from a </w:t>
+            </w:r>
+            <w:proofErr w:type="spellStart"/>
+            <w:r>
+              <w:rPr>
+                <w:sz w:val="21"/>
+                <w:szCs w:val="21"/>
+              </w:rPr>
+              <w:t>node_modules</w:t>
+            </w:r>
+            <w:proofErr w:type="spellEnd"/>
+            <w:r>
+              <w:rPr>
+                <w:sz w:val="21"/>
+                <w:szCs w:val="21"/>
+              </w:rPr>
+              <w:t xml:space="preserve"> folder </w:t>
+            </w:r>
+            <w:proofErr w:type="gramStart"/>
+            <w:r>
+              <w:rPr>
+                <w:sz w:val="21"/>
+                <w:szCs w:val="21"/>
+              </w:rPr>
+              <w:t>are</w:t>
+            </w:r>
+            <w:proofErr w:type="gramEnd"/>
+            <w:r>
+              <w:rPr>
+                <w:sz w:val="21"/>
+                <w:szCs w:val="21"/>
+              </w:rPr>
+              <w:t xml:space="preserve"> in your Changes before you commit</w:t>
             </w:r>
           </w:p>
           <w:p>
@@ -678,7 +884,7 @@
 </file>
 
 <file path=word/endnotes.xml><?xml version="1.0" encoding="utf-8"?>
-<w:endnotes xmlns:wpc="http://schemas.microsoft.com/office/word/2010/wordprocessingCanvas" xmlns:cx="http://schemas.microsoft.com/office/drawing/2014/chartex" xmlns:cx1="http://schemas.microsoft.com/office/drawing/2015/9/8/chartex" xmlns:cx2="http://schemas.microsoft.com/office/drawing/2015/10/21/chartex" xmlns:cx3="http://schemas.microsoft.com/office/drawing/2016/5/9/chartex" xmlns:cx4="http://schemas.microsoft.com/office/drawing/2016/5/10/chartex" xmlns:cx5="http://schemas.microsoft.com/office/drawing/2016/5/11/chartex" xmlns:cx6="http://schemas.microsoft.com/office/drawing/2016/5/12/chartex" xmlns:cx7="http://schemas.microsoft.com/office/drawing/2016/5/13/chartex" xmlns:cx8="http://schemas.microsoft.com/office/drawing/2016/5/14/chartex" xmlns:mc="http://schemas.openxmlformats.org/markup-compatibility/2006" xmlns:aink="http://schemas.microsoft.com/office/drawing/2016/ink" xmlns:am3d="http://schemas.microsoft.com/office/drawing/2017/model3d" xmlns:o="urn:schemas-microsoft-com:office:office" xmlns:r="http://schemas.openxmlformats.org/officeDocument/2006/relationships" xmlns:m="http://schemas.openxmlformats.org/officeDocument/2006/math" xmlns:v="urn:schemas-microsoft-com:vml" xmlns:wp14="http://schemas.microsoft.com/office/word/2010/wordprocessingDrawing" xmlns:wp="http://schemas.openxmlformats.org/drawingml/2006/wordprocessingDrawing" xmlns:w10="urn:schemas-microsoft-com:office:word" xmlns:w="http://schemas.openxmlformats.org/wordprocessingml/2006/main" xmlns:w14="http://schemas.microsoft.com/office/word/2010/wordml" xmlns:w15="http://schemas.microsoft.com/office/word/2012/wordml" xmlns:w16cex="http://schemas.microsoft.com/office/word/2018/wordml/cex" xmlns:w16cid="http://schemas.microsoft.com/office/word/2016/wordml/cid" xmlns:w16="http://schemas.microsoft.com/office/word/2018/wordml" xmlns:w16sdtdh="http://schemas.microsoft.com/office/word/2020/wordml/sdtdatahash" xmlns:w16se="http://schemas.microsoft.com/office/word/2015/wordml/symex" xmlns:wpg="http://schemas.microsoft.com/office/word/2010/wordprocessingGroup" xmlns:wpi="http://schemas.microsoft.com/office/word/2010/wordprocessingInk" xmlns:wne="http://schemas.microsoft.com/office/word/2006/wordml" xmlns:wps="http://schemas.microsoft.com/office/word/2010/wordprocessingShape" mc:Ignorable="w14 w15 w16se w16cid w16 w16cex w16sdtdh wp14">
+<w:endnotes xmlns:wpc="http://schemas.microsoft.com/office/word/2010/wordprocessingCanvas" xmlns:cx="http://schemas.microsoft.com/office/drawing/2014/chartex" xmlns:cx1="http://schemas.microsoft.com/office/drawing/2015/9/8/chartex" xmlns:cx2="http://schemas.microsoft.com/office/drawing/2015/10/21/chartex" xmlns:cx3="http://schemas.microsoft.com/office/drawing/2016/5/9/chartex" xmlns:cx4="http://schemas.microsoft.com/office/drawing/2016/5/10/chartex" xmlns:cx5="http://schemas.microsoft.com/office/drawing/2016/5/11/chartex" xmlns:cx6="http://schemas.microsoft.com/office/drawing/2016/5/12/chartex" xmlns:cx7="http://schemas.microsoft.com/office/drawing/2016/5/13/chartex" xmlns:cx8="http://schemas.microsoft.com/office/drawing/2016/5/14/chartex" xmlns:mc="http://schemas.openxmlformats.org/markup-compatibility/2006" xmlns:aink="http://schemas.microsoft.com/office/drawing/2016/ink" xmlns:am3d="http://schemas.microsoft.com/office/drawing/2017/model3d" xmlns:o="urn:schemas-microsoft-com:office:office" xmlns:r="http://schemas.openxmlformats.org/officeDocument/2006/relationships" xmlns:m="http://schemas.openxmlformats.org/officeDocument/2006/math" xmlns:v="urn:schemas-microsoft-com:vml" xmlns:wp14="http://schemas.microsoft.com/office/word/2010/wordprocessingDrawing" xmlns:wp="http://schemas.openxmlformats.org/drawingml/2006/wordprocessingDrawing" xmlns:w10="urn:schemas-microsoft-com:office:word" xmlns:w="http://schemas.openxmlformats.org/wordprocessingml/2006/main" xmlns:w14="http://schemas.microsoft.com/office/word/2010/wordml" xmlns:w15="http://schemas.microsoft.com/office/word/2012/wordml" xmlns:w16cid="http://schemas.microsoft.com/office/word/2016/wordml/cid" xmlns:w16se="http://schemas.microsoft.com/office/word/2015/wordml/symex" xmlns:wpg="http://schemas.microsoft.com/office/word/2010/wordprocessingGroup" xmlns:wpi="http://schemas.microsoft.com/office/word/2010/wordprocessingInk" xmlns:wne="http://schemas.microsoft.com/office/word/2006/wordml" xmlns:wps="http://schemas.microsoft.com/office/word/2010/wordprocessingShape" mc:Ignorable="w14 w15 w16se w16cid wp14">
   <w:endnote w:type="separator" w:id="-1">
     <w:p>
       <w:pPr>
@@ -703,7 +909,7 @@
 </file>
 
 <file path=word/footnotes.xml><?xml version="1.0" encoding="utf-8"?>
-<w:footnotes xmlns:wpc="http://schemas.microsoft.com/office/word/2010/wordprocessingCanvas" xmlns:cx="http://schemas.microsoft.com/office/drawing/2014/chartex" xmlns:cx1="http://schemas.microsoft.com/office/drawing/2015/9/8/chartex" xmlns:cx2="http://schemas.microsoft.com/office/drawing/2015/10/21/chartex" xmlns:cx3="http://schemas.microsoft.com/office/drawing/2016/5/9/chartex" xmlns:cx4="http://schemas.microsoft.com/office/drawing/2016/5/10/chartex" xmlns:cx5="http://schemas.microsoft.com/office/drawing/2016/5/11/chartex" xmlns:cx6="http://schemas.microsoft.com/office/drawing/2016/5/12/chartex" xmlns:cx7="http://schemas.microsoft.com/office/drawing/2016/5/13/chartex" xmlns:cx8="http://schemas.microsoft.com/office/drawing/2016/5/14/chartex" xmlns:mc="http://schemas.openxmlformats.org/markup-compatibility/2006" xmlns:aink="http://schemas.microsoft.com/office/drawing/2016/ink" xmlns:am3d="http://schemas.microsoft.com/office/drawing/2017/model3d" xmlns:o="urn:schemas-microsoft-com:office:office" xmlns:r="http://schemas.openxmlformats.org/officeDocument/2006/relationships" xmlns:m="http://schemas.openxmlformats.org/officeDocument/2006/math" xmlns:v="urn:schemas-microsoft-com:vml" xmlns:wp14="http://schemas.microsoft.com/office/word/2010/wordprocessingDrawing" xmlns:wp="http://schemas.openxmlformats.org/drawingml/2006/wordprocessingDrawing" xmlns:w10="urn:schemas-microsoft-com:office:word" xmlns:w="http://schemas.openxmlformats.org/wordprocessingml/2006/main" xmlns:w14="http://schemas.microsoft.com/office/word/2010/wordml" xmlns:w15="http://schemas.microsoft.com/office/word/2012/wordml" xmlns:w16cex="http://schemas.microsoft.com/office/word/2018/wordml/cex" xmlns:w16cid="http://schemas.microsoft.com/office/word/2016/wordml/cid" xmlns:w16="http://schemas.microsoft.com/office/word/2018/wordml" xmlns:w16sdtdh="http://schemas.microsoft.com/office/word/2020/wordml/sdtdatahash" xmlns:w16se="http://schemas.microsoft.com/office/word/2015/wordml/symex" xmlns:wpg="http://schemas.microsoft.com/office/word/2010/wordprocessingGroup" xmlns:wpi="http://schemas.microsoft.com/office/word/2010/wordprocessingInk" xmlns:wne="http://schemas.microsoft.com/office/word/2006/wordml" xmlns:wps="http://schemas.microsoft.com/office/word/2010/wordprocessingShape" mc:Ignorable="w14 w15 w16se w16cid w16 w16cex w16sdtdh wp14">
+<w:footnotes xmlns:wpc="http://schemas.microsoft.com/office/word/2010/wordprocessingCanvas" xmlns:cx="http://schemas.microsoft.com/office/drawing/2014/chartex" xmlns:cx1="http://schemas.microsoft.com/office/drawing/2015/9/8/chartex" xmlns:cx2="http://schemas.microsoft.com/office/drawing/2015/10/21/chartex" xmlns:cx3="http://schemas.microsoft.com/office/drawing/2016/5/9/chartex" xmlns:cx4="http://schemas.microsoft.com/office/drawing/2016/5/10/chartex" xmlns:cx5="http://schemas.microsoft.com/office/drawing/2016/5/11/chartex" xmlns:cx6="http://schemas.microsoft.com/office/drawing/2016/5/12/chartex" xmlns:cx7="http://schemas.microsoft.com/office/drawing/2016/5/13/chartex" xmlns:cx8="http://schemas.microsoft.com/office/drawing/2016/5/14/chartex" xmlns:mc="http://schemas.openxmlformats.org/markup-compatibility/2006" xmlns:aink="http://schemas.microsoft.com/office/drawing/2016/ink" xmlns:am3d="http://schemas.microsoft.com/office/drawing/2017/model3d" xmlns:o="urn:schemas-microsoft-com:office:office" xmlns:r="http://schemas.openxmlformats.org/officeDocument/2006/relationships" xmlns:m="http://schemas.openxmlformats.org/officeDocument/2006/math" xmlns:v="urn:schemas-microsoft-com:vml" xmlns:wp14="http://schemas.microsoft.com/office/word/2010/wordprocessingDrawing" xmlns:wp="http://schemas.openxmlformats.org/drawingml/2006/wordprocessingDrawing" xmlns:w10="urn:schemas-microsoft-com:office:word" xmlns:w="http://schemas.openxmlformats.org/wordprocessingml/2006/main" xmlns:w14="http://schemas.microsoft.com/office/word/2010/wordml" xmlns:w15="http://schemas.microsoft.com/office/word/2012/wordml" xmlns:w16cid="http://schemas.microsoft.com/office/word/2016/wordml/cid" xmlns:w16se="http://schemas.microsoft.com/office/word/2015/wordml/symex" xmlns:wpg="http://schemas.microsoft.com/office/word/2010/wordprocessingGroup" xmlns:wpi="http://schemas.microsoft.com/office/word/2010/wordprocessingInk" xmlns:wne="http://schemas.microsoft.com/office/word/2006/wordml" xmlns:wps="http://schemas.microsoft.com/office/word/2010/wordprocessingShape" mc:Ignorable="w14 w15 w16se w16cid wp14">
   <w:footnote w:type="separator" w:id="-1">
     <w:p>
       <w:pPr>
@@ -728,7 +934,7 @@
 </file>
 
 <file path=word/numbering.xml><?xml version="1.0" encoding="utf-8"?>
-<w:numbering xmlns:wpc="http://schemas.microsoft.com/office/word/2010/wordprocessingCanvas" xmlns:cx="http://schemas.microsoft.com/office/drawing/2014/chartex" xmlns:cx1="http://schemas.microsoft.com/office/drawing/2015/9/8/chartex" xmlns:cx2="http://schemas.microsoft.com/office/drawing/2015/10/21/chartex" xmlns:cx3="http://schemas.microsoft.com/office/drawing/2016/5/9/chartex" xmlns:cx4="http://schemas.microsoft.com/office/drawing/2016/5/10/chartex" xmlns:cx5="http://schemas.microsoft.com/office/drawing/2016/5/11/chartex" xmlns:cx6="http://schemas.microsoft.com/office/drawing/2016/5/12/chartex" xmlns:cx7="http://schemas.microsoft.com/office/drawing/2016/5/13/chartex" xmlns:cx8="http://schemas.microsoft.com/office/drawing/2016/5/14/chartex" xmlns:mc="http://schemas.openxmlformats.org/markup-compatibility/2006" xmlns:aink="http://schemas.microsoft.com/office/drawing/2016/ink" xmlns:am3d="http://schemas.microsoft.com/office/drawing/2017/model3d" xmlns:o="urn:schemas-microsoft-com:office:office" xmlns:r="http://schemas.openxmlformats.org/officeDocument/2006/relationships" xmlns:m="http://schemas.openxmlformats.org/officeDocument/2006/math" xmlns:v="urn:schemas-microsoft-com:vml" xmlns:wp14="http://schemas.microsoft.com/office/word/2010/wordprocessingDrawing" xmlns:wp="http://schemas.openxmlformats.org/drawingml/2006/wordprocessingDrawing" xmlns:w10="urn:schemas-microsoft-com:office:word" xmlns:w="http://schemas.openxmlformats.org/wordprocessingml/2006/main" xmlns:w14="http://schemas.microsoft.com/office/word/2010/wordml" xmlns:w15="http://schemas.microsoft.com/office/word/2012/wordml" xmlns:w16cex="http://schemas.microsoft.com/office/word/2018/wordml/cex" xmlns:w16cid="http://schemas.microsoft.com/office/word/2016/wordml/cid" xmlns:w16="http://schemas.microsoft.com/office/word/2018/wordml" xmlns:w16sdtdh="http://schemas.microsoft.com/office/word/2020/wordml/sdtdatahash" xmlns:w16se="http://schemas.microsoft.com/office/word/2015/wordml/symex" xmlns:wpg="http://schemas.microsoft.com/office/word/2010/wordprocessingGroup" xmlns:wpi="http://schemas.microsoft.com/office/word/2010/wordprocessingInk" xmlns:wne="http://schemas.microsoft.com/office/word/2006/wordml" xmlns:wps="http://schemas.microsoft.com/office/word/2010/wordprocessingShape" mc:Ignorable="w14 w15 w16se w16cid w16 w16cex w16sdtdh wp14">
+<w:numbering xmlns:wpc="http://schemas.microsoft.com/office/word/2010/wordprocessingCanvas" xmlns:cx="http://schemas.microsoft.com/office/drawing/2014/chartex" xmlns:cx1="http://schemas.microsoft.com/office/drawing/2015/9/8/chartex" xmlns:cx2="http://schemas.microsoft.com/office/drawing/2015/10/21/chartex" xmlns:cx3="http://schemas.microsoft.com/office/drawing/2016/5/9/chartex" xmlns:cx4="http://schemas.microsoft.com/office/drawing/2016/5/10/chartex" xmlns:cx5="http://schemas.microsoft.com/office/drawing/2016/5/11/chartex" xmlns:cx6="http://schemas.microsoft.com/office/drawing/2016/5/12/chartex" xmlns:cx7="http://schemas.microsoft.com/office/drawing/2016/5/13/chartex" xmlns:cx8="http://schemas.microsoft.com/office/drawing/2016/5/14/chartex" xmlns:mc="http://schemas.openxmlformats.org/markup-compatibility/2006" xmlns:aink="http://schemas.microsoft.com/office/drawing/2016/ink" xmlns:am3d="http://schemas.microsoft.com/office/drawing/2017/model3d" xmlns:o="urn:schemas-microsoft-com:office:office" xmlns:r="http://schemas.openxmlformats.org/officeDocument/2006/relationships" xmlns:m="http://schemas.openxmlformats.org/officeDocument/2006/math" xmlns:v="urn:schemas-microsoft-com:vml" xmlns:wp14="http://schemas.microsoft.com/office/word/2010/wordprocessingDrawing" xmlns:wp="http://schemas.openxmlformats.org/drawingml/2006/wordprocessingDrawing" xmlns:w10="urn:schemas-microsoft-com:office:word" xmlns:w="http://schemas.openxmlformats.org/wordprocessingml/2006/main" xmlns:w14="http://schemas.microsoft.com/office/word/2010/wordml" xmlns:w15="http://schemas.microsoft.com/office/word/2012/wordml" xmlns:w16cid="http://schemas.microsoft.com/office/word/2016/wordml/cid" xmlns:w16se="http://schemas.microsoft.com/office/word/2015/wordml/symex" xmlns:wpg="http://schemas.microsoft.com/office/word/2010/wordprocessingGroup" xmlns:wpi="http://schemas.microsoft.com/office/word/2010/wordprocessingInk" xmlns:wne="http://schemas.microsoft.com/office/word/2006/wordml" xmlns:wps="http://schemas.microsoft.com/office/word/2010/wordprocessingShape" mc:Ignorable="w14 w15 w16se w16cid wp14">
   <w:abstractNum w:abstractNumId="0" w15:restartNumberingAfterBreak="0">
     <w:nsid w:val="043F232A"/>
     <w:multiLevelType w:val="multilevel"/>
@@ -1232,7 +1438,7 @@
 </file>
 
 <file path=word/styles.xml><?xml version="1.0" encoding="utf-8"?>
-<w:styles xmlns:mc="http://schemas.openxmlformats.org/markup-compatibility/2006" xmlns:r="http://schemas.openxmlformats.org/officeDocument/2006/relationships" xmlns:w="http://schemas.openxmlformats.org/wordprocessingml/2006/main" xmlns:w14="http://schemas.microsoft.com/office/word/2010/wordml" xmlns:w15="http://schemas.microsoft.com/office/word/2012/wordml" xmlns:w16cex="http://schemas.microsoft.com/office/word/2018/wordml/cex" xmlns:w16cid="http://schemas.microsoft.com/office/word/2016/wordml/cid" xmlns:w16="http://schemas.microsoft.com/office/word/2018/wordml" xmlns:w16sdtdh="http://schemas.microsoft.com/office/word/2020/wordml/sdtdatahash" xmlns:w16se="http://schemas.microsoft.com/office/word/2015/wordml/symex" mc:Ignorable="w14 w15 w16se w16cid w16 w16cex w16sdtdh">
+<w:styles xmlns:mc="http://schemas.openxmlformats.org/markup-compatibility/2006" xmlns:r="http://schemas.openxmlformats.org/officeDocument/2006/relationships" xmlns:w="http://schemas.openxmlformats.org/wordprocessingml/2006/main" xmlns:w14="http://schemas.microsoft.com/office/word/2010/wordml" xmlns:w15="http://schemas.microsoft.com/office/word/2012/wordml" xmlns:w16cid="http://schemas.microsoft.com/office/word/2016/wordml/cid" xmlns:w16se="http://schemas.microsoft.com/office/word/2015/wordml/symex" mc:Ignorable="w14 w15 w16se w16cid">
   <w:docDefaults>
     <w:rPrDefault>
       <w:rPr>
@@ -1248,7 +1454,7 @@
       </w:pPr>
     </w:pPrDefault>
   </w:docDefaults>
-  <w:latentStyles w:defLockedState="0" w:defUIPriority="99" w:defSemiHidden="0" w:defUnhideWhenUsed="0" w:defQFormat="0" w:count="376">
+  <w:latentStyles w:defLockedState="0" w:defUIPriority="99" w:defSemiHidden="0" w:defUnhideWhenUsed="0" w:defQFormat="0" w:count="375">
     <w:lsdException w:name="Normal" w:uiPriority="0" w:qFormat="1"/>
     <w:lsdException w:name="heading 1" w:uiPriority="9" w:qFormat="1"/>
     <w:lsdException w:name="heading 2" w:semiHidden="1" w:uiPriority="9" w:unhideWhenUsed="1" w:qFormat="1"/>
@@ -1624,7 +1830,6 @@
     <w:lsdException w:name="Smart Hyperlink" w:semiHidden="1" w:unhideWhenUsed="1"/>
     <w:lsdException w:name="Hashtag" w:semiHidden="1" w:unhideWhenUsed="1"/>
     <w:lsdException w:name="Unresolved Mention" w:semiHidden="1" w:unhideWhenUsed="1"/>
-    <w:lsdException w:name="Smart Link" w:semiHidden="1" w:unhideWhenUsed="1"/>
   </w:latentStyles>
   <w:style w:type="paragraph" w:default="1" w:styleId="Normal">
     <w:name w:val="Normal"/>

</xml_diff>